<commit_message>
added Day 4 - Hands On Demos
</commit_message>
<xml_diff>
--- a/1. Angular 14/Day 3/Hands On Demos/Hands On Demos - Day 2-3.docx
+++ b/1. Angular 14/Day 3/Hands On Demos/Hands On Demos - Day 2-3.docx
@@ -70,8 +70,6 @@
           </wp:inline>
         </w:drawing>
       </w:r>
-      <w:bookmarkStart w:id="0" w:name="_GoBack"/>
-      <w:bookmarkEnd w:id="0"/>
       <w:r>
         <w:drawing>
           <wp:inline distT="0" distB="0" distL="114300" distR="114300">
@@ -523,6 +521,343 @@
     <w:p>
       <w:pPr>
         <w:jc w:val="center"/>
+      </w:pPr>
+    </w:p>
+    <w:p>
+      <w:pPr>
+        <w:jc w:val="center"/>
+      </w:pPr>
+    </w:p>
+    <w:p>
+      <w:pPr>
+        <w:jc w:val="center"/>
+      </w:pPr>
+    </w:p>
+    <w:p>
+      <w:pPr>
+        <w:jc w:val="center"/>
+      </w:pPr>
+    </w:p>
+    <w:p>
+      <w:pPr>
+        <w:jc w:val="center"/>
+      </w:pPr>
+    </w:p>
+    <w:p>
+      <w:pPr>
+        <w:jc w:val="center"/>
+      </w:pPr>
+    </w:p>
+    <w:p>
+      <w:pPr>
+        <w:jc w:val="center"/>
+      </w:pPr>
+    </w:p>
+    <w:p>
+      <w:pPr>
+        <w:jc w:val="center"/>
+      </w:pPr>
+    </w:p>
+    <w:p>
+      <w:pPr>
+        <w:jc w:val="center"/>
+      </w:pPr>
+    </w:p>
+    <w:p>
+      <w:pPr>
+        <w:jc w:val="center"/>
+      </w:pPr>
+    </w:p>
+    <w:p>
+      <w:pPr>
+        <w:jc w:val="center"/>
+      </w:pPr>
+    </w:p>
+    <w:p>
+      <w:pPr>
+        <w:jc w:val="center"/>
+      </w:pPr>
+    </w:p>
+    <w:p>
+      <w:pPr>
+        <w:jc w:val="center"/>
+      </w:pPr>
+    </w:p>
+    <w:p>
+      <w:pPr>
+        <w:jc w:val="center"/>
+      </w:pPr>
+    </w:p>
+    <w:p>
+      <w:pPr>
+        <w:jc w:val="center"/>
+      </w:pPr>
+    </w:p>
+    <w:p>
+      <w:pPr>
+        <w:jc w:val="center"/>
+      </w:pPr>
+    </w:p>
+    <w:p>
+      <w:pPr>
+        <w:jc w:val="center"/>
+      </w:pPr>
+    </w:p>
+    <w:p>
+      <w:pPr>
+        <w:jc w:val="center"/>
+      </w:pPr>
+    </w:p>
+    <w:p>
+      <w:pPr>
+        <w:jc w:val="center"/>
+      </w:pPr>
+    </w:p>
+    <w:p>
+      <w:pPr>
+        <w:jc w:val="center"/>
+      </w:pPr>
+    </w:p>
+    <w:p>
+      <w:pPr>
+        <w:jc w:val="center"/>
+      </w:pPr>
+    </w:p>
+    <w:p>
+      <w:pPr>
+        <w:jc w:val="center"/>
+      </w:pPr>
+    </w:p>
+    <w:p>
+      <w:pPr>
+        <w:jc w:val="center"/>
+      </w:pPr>
+    </w:p>
+    <w:p>
+      <w:pPr>
+        <w:jc w:val="center"/>
+      </w:pPr>
+    </w:p>
+    <w:p>
+      <w:pPr>
+        <w:jc w:val="center"/>
+      </w:pPr>
+    </w:p>
+    <w:p>
+      <w:pPr>
+        <w:jc w:val="center"/>
+      </w:pPr>
+    </w:p>
+    <w:p>
+      <w:pPr>
+        <w:jc w:val="center"/>
+      </w:pPr>
+    </w:p>
+    <w:p>
+      <w:pPr>
+        <w:jc w:val="center"/>
+      </w:pPr>
+    </w:p>
+    <w:p>
+      <w:pPr>
+        <w:numPr>
+          <w:ilvl w:val="0"/>
+          <w:numId w:val="1"/>
+        </w:numPr>
+        <w:jc w:val="center"/>
+        <w:rPr>
+          <w:rFonts w:hint="default"/>
+          <w:b/>
+          <w:bCs/>
+          <w:sz w:val="28"/>
+          <w:szCs w:val="28"/>
+        </w:rPr>
+      </w:pPr>
+      <w:r>
+        <w:rPr>
+          <w:rFonts w:hint="default"/>
+          <w:b/>
+          <w:bCs/>
+          <w:sz w:val="28"/>
+          <w:szCs w:val="28"/>
+        </w:rPr>
+        <w:t>Angular Modules</w:t>
+      </w:r>
+    </w:p>
+    <w:p>
+      <w:pPr>
+        <w:numPr>
+          <w:ilvl w:val="0"/>
+          <w:numId w:val="0"/>
+        </w:numPr>
+        <w:jc w:val="both"/>
+        <w:rPr>
+          <w:rFonts w:hint="default"/>
+          <w:b/>
+          <w:bCs/>
+          <w:sz w:val="28"/>
+          <w:szCs w:val="28"/>
+        </w:rPr>
+      </w:pPr>
+    </w:p>
+    <w:p>
+      <w:r>
+        <w:drawing>
+          <wp:inline distT="0" distB="0" distL="114300" distR="114300">
+            <wp:extent cx="5269865" cy="4654550"/>
+            <wp:effectExtent l="0" t="0" r="6985" b="12700"/>
+            <wp:docPr id="11" name="Picture 11"/>
+            <wp:cNvGraphicFramePr>
+              <a:graphicFrameLocks xmlns:a="http://schemas.openxmlformats.org/drawingml/2006/main" noChangeAspect="1"/>
+            </wp:cNvGraphicFramePr>
+            <a:graphic xmlns:a="http://schemas.openxmlformats.org/drawingml/2006/main">
+              <a:graphicData uri="http://schemas.openxmlformats.org/drawingml/2006/picture">
+                <pic:pic xmlns:pic="http://schemas.openxmlformats.org/drawingml/2006/picture">
+                  <pic:nvPicPr>
+                    <pic:cNvPr id="11" name="Picture 11"/>
+                    <pic:cNvPicPr>
+                      <a:picLocks noChangeAspect="1"/>
+                    </pic:cNvPicPr>
+                  </pic:nvPicPr>
+                  <pic:blipFill>
+                    <a:blip r:embed="rId15"/>
+                    <a:stretch>
+                      <a:fillRect/>
+                    </a:stretch>
+                  </pic:blipFill>
+                  <pic:spPr>
+                    <a:xfrm>
+                      <a:off x="0" y="0"/>
+                      <a:ext cx="5269865" cy="4654550"/>
+                    </a:xfrm>
+                    <a:prstGeom prst="rect">
+                      <a:avLst/>
+                    </a:prstGeom>
+                    <a:noFill/>
+                    <a:ln>
+                      <a:noFill/>
+                    </a:ln>
+                  </pic:spPr>
+                </pic:pic>
+              </a:graphicData>
+            </a:graphic>
+          </wp:inline>
+        </w:drawing>
+      </w:r>
+    </w:p>
+    <w:p/>
+    <w:p/>
+    <w:p/>
+    <w:p>
+      <w:pPr>
+        <w:rPr>
+          <w:rFonts w:hint="default"/>
+        </w:rPr>
+      </w:pPr>
+    </w:p>
+    <w:p>
+      <w:r>
+        <w:drawing>
+          <wp:inline distT="0" distB="0" distL="114300" distR="114300">
+            <wp:extent cx="5269230" cy="4809490"/>
+            <wp:effectExtent l="0" t="0" r="7620" b="10160"/>
+            <wp:docPr id="13" name="Picture 2"/>
+            <wp:cNvGraphicFramePr>
+              <a:graphicFrameLocks xmlns:a="http://schemas.openxmlformats.org/drawingml/2006/main" noChangeAspect="1"/>
+            </wp:cNvGraphicFramePr>
+            <a:graphic xmlns:a="http://schemas.openxmlformats.org/drawingml/2006/main">
+              <a:graphicData uri="http://schemas.openxmlformats.org/drawingml/2006/picture">
+                <pic:pic xmlns:pic="http://schemas.openxmlformats.org/drawingml/2006/picture">
+                  <pic:nvPicPr>
+                    <pic:cNvPr id="13" name="Picture 2"/>
+                    <pic:cNvPicPr>
+                      <a:picLocks noChangeAspect="1"/>
+                    </pic:cNvPicPr>
+                  </pic:nvPicPr>
+                  <pic:blipFill>
+                    <a:blip r:embed="rId16"/>
+                    <a:stretch>
+                      <a:fillRect/>
+                    </a:stretch>
+                  </pic:blipFill>
+                  <pic:spPr>
+                    <a:xfrm>
+                      <a:off x="0" y="0"/>
+                      <a:ext cx="5269230" cy="4809490"/>
+                    </a:xfrm>
+                    <a:prstGeom prst="rect">
+                      <a:avLst/>
+                    </a:prstGeom>
+                    <a:noFill/>
+                    <a:ln>
+                      <a:noFill/>
+                    </a:ln>
+                  </pic:spPr>
+                </pic:pic>
+              </a:graphicData>
+            </a:graphic>
+          </wp:inline>
+        </w:drawing>
+      </w:r>
+    </w:p>
+    <w:p/>
+    <w:p>
+      <w:r>
+        <w:drawing>
+          <wp:inline distT="0" distB="0" distL="114300" distR="114300">
+            <wp:extent cx="5274310" cy="2910840"/>
+            <wp:effectExtent l="0" t="0" r="2540" b="3810"/>
+            <wp:docPr id="14" name="Picture 3"/>
+            <wp:cNvGraphicFramePr>
+              <a:graphicFrameLocks xmlns:a="http://schemas.openxmlformats.org/drawingml/2006/main" noChangeAspect="1"/>
+            </wp:cNvGraphicFramePr>
+            <a:graphic xmlns:a="http://schemas.openxmlformats.org/drawingml/2006/main">
+              <a:graphicData uri="http://schemas.openxmlformats.org/drawingml/2006/picture">
+                <pic:pic xmlns:pic="http://schemas.openxmlformats.org/drawingml/2006/picture">
+                  <pic:nvPicPr>
+                    <pic:cNvPr id="14" name="Picture 3"/>
+                    <pic:cNvPicPr>
+                      <a:picLocks noChangeAspect="1"/>
+                    </pic:cNvPicPr>
+                  </pic:nvPicPr>
+                  <pic:blipFill>
+                    <a:blip r:embed="rId17"/>
+                    <a:stretch>
+                      <a:fillRect/>
+                    </a:stretch>
+                  </pic:blipFill>
+                  <pic:spPr>
+                    <a:xfrm>
+                      <a:off x="0" y="0"/>
+                      <a:ext cx="5274310" cy="2910840"/>
+                    </a:xfrm>
+                    <a:prstGeom prst="rect">
+                      <a:avLst/>
+                    </a:prstGeom>
+                    <a:noFill/>
+                    <a:ln>
+                      <a:noFill/>
+                    </a:ln>
+                  </pic:spPr>
+                </pic:pic>
+              </a:graphicData>
+            </a:graphic>
+          </wp:inline>
+        </w:drawing>
+      </w:r>
+    </w:p>
+    <w:p/>
+    <w:p/>
+    <w:p>
+      <w:pPr>
+        <w:jc w:val="center"/>
+      </w:pPr>
+      <w:bookmarkStart w:id="0" w:name="_GoBack"/>
+      <w:bookmarkEnd w:id="0"/>
+    </w:p>
+    <w:p>
+      <w:pPr>
+        <w:jc w:val="center"/>
         <w:rPr>
           <w:rFonts w:hint="default"/>
           <w:lang w:val="en-US"/>
@@ -560,7 +895,7 @@
       <mc:AlternateContent>
         <mc:Choice Requires="wps">
           <w:drawing>
-            <wp:anchor distT="0" distB="0" distL="114300" distR="114300" simplePos="0" relativeHeight="251659264" behindDoc="0" locked="0" layoutInCell="1" allowOverlap="1">
+            <wp:anchor distT="0" distB="0" distL="114300" distR="114300" simplePos="0" relativeHeight="251660288" behindDoc="0" locked="0" layoutInCell="1" allowOverlap="1">
               <wp:simplePos x="0" y="0"/>
               <wp:positionH relativeFrom="margin">
                 <wp:align>right</wp:align>
@@ -589,22 +924,6 @@
                       <a:ln w="6350">
                         <a:noFill/>
                       </a:ln>
-                      <a:extLst>
-                        <a:ext uri="{909E8E84-426E-40DD-AFC4-6F175D3DCCD1}">
-                          <a14:hiddenFill xmlns:a14="http://schemas.microsoft.com/office/drawing/2010/main">
-                            <a:solidFill>
-                              <a:schemeClr val="lt1"/>
-                            </a:solidFill>
-                          </a14:hiddenFill>
-                        </a:ext>
-                        <a:ext uri="{91240B29-F687-4F45-9708-019B960494DF}">
-                          <a14:hiddenLine xmlns:a14="http://schemas.microsoft.com/office/drawing/2010/main" w="6350">
-                            <a:solidFill>
-                              <a:prstClr val="black"/>
-                            </a:solidFill>
-                          </a14:hiddenLine>
-                        </a:ext>
-                      </a:extLst>
                     </wps:spPr>
                     <wps:style>
                       <a:lnRef idx="0">
@@ -655,7 +974,7 @@
         </mc:Choice>
         <mc:Fallback>
           <w:pict>
-            <v:shape id="_x0000_s1026" o:spid="_x0000_s1026" o:spt="202" type="#_x0000_t202" style="position:absolute;left:0pt;margin-top:0pt;height:144pt;width:144pt;mso-position-horizontal:right;mso-position-horizontal-relative:margin;mso-wrap-style:none;z-index:251659264;mso-width-relative:page;mso-height-relative:page;" filled="f" stroked="f" coordsize="21600,21600" o:gfxdata="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">
+            <v:shape id="_x0000_s1026" o:spid="_x0000_s1026" o:spt="202" type="#_x0000_t202" style="position:absolute;left:0pt;margin-top:0pt;height:144pt;width:144pt;mso-position-horizontal:right;mso-position-horizontal-relative:margin;mso-wrap-style:none;z-index:251660288;mso-width-relative:page;mso-height-relative:page;" filled="f" stroked="f" coordsize="21600,21600" o:gfxdata="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">
               <v:fill on="f" focussize="0,0"/>
               <v:stroke on="f" weight="0.5pt"/>
               <v:imagedata o:title=""/>
@@ -691,6 +1010,26 @@
     </w:r>
   </w:p>
 </w:ftr>
+</file>
+
+<file path=word/numbering.xml><?xml version="1.0" encoding="utf-8"?>
+<w:numbering xmlns:wpc="http://schemas.microsoft.com/office/word/2010/wordprocessingCanvas" xmlns:mc="http://schemas.openxmlformats.org/markup-compatibility/2006" xmlns:o="urn:schemas-microsoft-com:office:office" xmlns:r="http://schemas.openxmlformats.org/officeDocument/2006/relationships" xmlns:m="http://schemas.openxmlformats.org/officeDocument/2006/math" xmlns:v="urn:schemas-microsoft-com:vml" xmlns:wp14="http://schemas.microsoft.com/office/word/2010/wordprocessingDrawing" xmlns:wp="http://schemas.openxmlformats.org/drawingml/2006/wordprocessingDrawing" xmlns:w10="urn:schemas-microsoft-com:office:word" xmlns:w="http://schemas.openxmlformats.org/wordprocessingml/2006/main" xmlns:w14="http://schemas.microsoft.com/office/word/2010/wordml" xmlns:wpg="http://schemas.microsoft.com/office/word/2010/wordprocessingGroup" xmlns:wpi="http://schemas.microsoft.com/office/word/2010/wordprocessingInk" xmlns:wne="http://schemas.microsoft.com/office/word/2006/wordml" xmlns:wps="http://schemas.microsoft.com/office/word/2010/wordprocessingShape" xmlns:wpsCustomData="http://www.wps.cn/officeDocument/2013/wpsCustomData" mc:Ignorable="w14 wp14">
+  <w:abstractNum w:abstractNumId="0">
+    <w:nsid w:val="E0F4D1D2"/>
+    <w:multiLevelType w:val="singleLevel"/>
+    <w:tmpl w:val="E0F4D1D2"/>
+    <w:lvl w:ilvl="0" w:tentative="0">
+      <w:start w:val="13"/>
+      <w:numFmt w:val="decimal"/>
+      <w:suff w:val="space"/>
+      <w:lvlText w:val="%1."/>
+      <w:lvlJc w:val="left"/>
+    </w:lvl>
+  </w:abstractNum>
+  <w:num w:numId="1">
+    <w:abstractNumId w:val="0"/>
+  </w:num>
+</w:numbering>
 </file>
 
 <file path=word/styles.xml><?xml version="1.0" encoding="utf-8"?>
@@ -735,7 +1074,7 @@
     <w:lsdException w:unhideWhenUsed="0" w:uiPriority="0" w:semiHidden="0" w:name="Normal Indent"/>
     <w:lsdException w:unhideWhenUsed="0" w:uiPriority="0" w:semiHidden="0" w:name="footnote text"/>
     <w:lsdException w:unhideWhenUsed="0" w:uiPriority="0" w:semiHidden="0" w:name="annotation text"/>
-    <w:lsdException w:unhideWhenUsed="0" w:uiPriority="0" w:semiHidden="0" w:name="header"/>
+    <w:lsdException w:qFormat="1" w:unhideWhenUsed="0" w:uiPriority="0" w:semiHidden="0" w:name="header"/>
     <w:lsdException w:unhideWhenUsed="0" w:uiPriority="0" w:semiHidden="0" w:name="footer"/>
     <w:lsdException w:unhideWhenUsed="0" w:uiPriority="0" w:semiHidden="0" w:name="index heading"/>
     <w:lsdException w:qFormat="1" w:uiPriority="0" w:name="caption"/>
@@ -769,7 +1108,7 @@
     <w:lsdException w:qFormat="1" w:unhideWhenUsed="0" w:uiPriority="0" w:semiHidden="0" w:name="Title"/>
     <w:lsdException w:unhideWhenUsed="0" w:uiPriority="0" w:semiHidden="0" w:name="Closing"/>
     <w:lsdException w:unhideWhenUsed="0" w:uiPriority="0" w:semiHidden="0" w:name="Signature"/>
-    <w:lsdException w:unhideWhenUsed="0" w:uiPriority="0" w:name="Default Paragraph Font"/>
+    <w:lsdException w:qFormat="1" w:unhideWhenUsed="0" w:uiPriority="0" w:name="Default Paragraph Font"/>
     <w:lsdException w:unhideWhenUsed="0" w:uiPriority="0" w:semiHidden="0" w:name="Body Text"/>
     <w:lsdException w:unhideWhenUsed="0" w:uiPriority="0" w:semiHidden="0" w:name="Body Text Indent"/>
     <w:lsdException w:unhideWhenUsed="0" w:uiPriority="0" w:semiHidden="0" w:name="List Continue"/>
@@ -986,6 +1325,7 @@
   <w:style w:type="character" w:default="1" w:styleId="3">
     <w:name w:val="Default Paragraph Font"/>
     <w:semiHidden/>
+    <w:qFormat/>
     <w:uiPriority w:val="0"/>
   </w:style>
   <w:style w:type="table" w:default="1" w:styleId="4">
@@ -1021,6 +1361,7 @@
   <w:style w:type="paragraph" w:styleId="6">
     <w:name w:val="header"/>
     <w:basedOn w:val="1"/>
+    <w:qFormat/>
     <w:uiPriority w:val="0"/>
     <w:pPr>
       <w:tabs>

</xml_diff>